<commit_message>
updated documentation in .docx file
</commit_message>
<xml_diff>
--- a/data-raw/Hierarchical.dirichlet.process.for.mutational.signaturest.docx
+++ b/data-raw/Hierarchical.dirichlet.process.for.mutational.signaturest.docx
@@ -126,23 +126,7 @@
           <w:rFonts w:ascii="Arial" w:hAnsi="Arial" w:cs="Arial"/>
           <w:lang w:val="en-US"/>
         </w:rPr>
-        <w:t xml:space="preserve">. </w:t>
-      </w:r>
-      <w:proofErr w:type="gramStart"/>
-      <w:r>
-        <w:rPr>
-          <w:rFonts w:ascii="Arial" w:hAnsi="Arial" w:cs="Arial"/>
-          <w:lang w:val="en-US"/>
-        </w:rPr>
-        <w:t>However</w:t>
-      </w:r>
-      <w:proofErr w:type="gramEnd"/>
-      <w:r>
-        <w:rPr>
-          <w:rFonts w:ascii="Arial" w:hAnsi="Arial" w:cs="Arial"/>
-          <w:lang w:val="en-US"/>
-        </w:rPr>
-        <w:t xml:space="preserve"> it</w:t>
+        <w:t>. However it</w:t>
       </w:r>
       <w:r>
         <w:rPr>
@@ -195,106 +179,47 @@
           <w:lang w:val="en-US"/>
         </w:rPr>
       </w:pPr>
-      <w:proofErr w:type="gramStart"/>
       <w:r>
         <w:rPr>
           <w:rFonts w:ascii="Courier New" w:hAnsi="Courier New" w:cs="Courier New"/>
           <w:lang w:val="en-US"/>
         </w:rPr>
-        <w:t>remotes::</w:t>
-      </w:r>
-      <w:proofErr w:type="spellStart"/>
-      <w:proofErr w:type="gramEnd"/>
+        <w:t>remotes::install_github(repo = "steverozen/hdpx", ref = "0.3.0"</w:t>
+      </w:r>
       <w:r>
         <w:rPr>
           <w:rFonts w:ascii="Courier New" w:hAnsi="Courier New" w:cs="Courier New"/>
           <w:lang w:val="en-US"/>
         </w:rPr>
-        <w:t>install_github</w:t>
-      </w:r>
-      <w:proofErr w:type="spellEnd"/>
-      <w:r>
+        <w:t>)</w:t>
+      </w:r>
+    </w:p>
+    <w:p>
+      <w:pPr>
         <w:rPr>
           <w:rFonts w:ascii="Courier New" w:hAnsi="Courier New" w:cs="Courier New"/>
           <w:lang w:val="en-US"/>
         </w:rPr>
-        <w:t>(repo = "</w:t>
-      </w:r>
-      <w:proofErr w:type="spellStart"/>
+      </w:pPr>
       <w:r>
         <w:rPr>
           <w:rFonts w:ascii="Courier New" w:hAnsi="Courier New" w:cs="Courier New"/>
           <w:lang w:val="en-US"/>
         </w:rPr>
-        <w:t>steverozen</w:t>
-      </w:r>
-      <w:proofErr w:type="spellEnd"/>
+        <w:t>remotes::install_github(repo = "steverozen/mSigHdp", ref = "</w:t>
+      </w:r>
       <w:r>
         <w:rPr>
           <w:rFonts w:ascii="Courier New" w:hAnsi="Courier New" w:cs="Courier New"/>
-          <w:lang w:val="en-US"/>
-        </w:rPr>
-        <w:t>/hdpx", ref = "0.3.0"</w:t>
+          <w:highlight w:val="yellow"/>
+          <w:lang w:val="en-US"/>
+        </w:rPr>
+        <w:t>1.1.</w:t>
       </w:r>
       <w:r>
         <w:rPr>
           <w:rFonts w:ascii="Courier New" w:hAnsi="Courier New" w:cs="Courier New"/>
-          <w:lang w:val="en-US"/>
-        </w:rPr>
-        <w:t>)</w:t>
-      </w:r>
-    </w:p>
-    <w:p>
-      <w:pPr>
-        <w:rPr>
-          <w:rFonts w:ascii="Courier New" w:hAnsi="Courier New" w:cs="Courier New"/>
-          <w:lang w:val="en-US"/>
-        </w:rPr>
-      </w:pPr>
-      <w:proofErr w:type="gramStart"/>
-      <w:r>
-        <w:rPr>
-          <w:rFonts w:ascii="Courier New" w:hAnsi="Courier New" w:cs="Courier New"/>
-          <w:lang w:val="en-US"/>
-        </w:rPr>
-        <w:t>remotes::</w:t>
-      </w:r>
-      <w:proofErr w:type="spellStart"/>
-      <w:proofErr w:type="gramEnd"/>
-      <w:r>
-        <w:rPr>
-          <w:rFonts w:ascii="Courier New" w:hAnsi="Courier New" w:cs="Courier New"/>
-          <w:lang w:val="en-US"/>
-        </w:rPr>
-        <w:t>install_github</w:t>
-      </w:r>
-      <w:proofErr w:type="spellEnd"/>
-      <w:r>
-        <w:rPr>
-          <w:rFonts w:ascii="Courier New" w:hAnsi="Courier New" w:cs="Courier New"/>
-          <w:lang w:val="en-US"/>
-        </w:rPr>
-        <w:t>(repo = "</w:t>
-      </w:r>
-      <w:proofErr w:type="spellStart"/>
-      <w:r>
-        <w:rPr>
-          <w:rFonts w:ascii="Courier New" w:hAnsi="Courier New" w:cs="Courier New"/>
-          <w:lang w:val="en-US"/>
-        </w:rPr>
-        <w:t>steverozen</w:t>
-      </w:r>
-      <w:proofErr w:type="spellEnd"/>
-      <w:r>
-        <w:rPr>
-          <w:rFonts w:ascii="Courier New" w:hAnsi="Courier New" w:cs="Courier New"/>
-          <w:lang w:val="en-US"/>
-        </w:rPr>
-        <w:t>/mSigHdp", ref = "1.1.</w:t>
-      </w:r>
-      <w:r>
-        <w:rPr>
-          <w:rFonts w:ascii="Courier New" w:hAnsi="Courier New" w:cs="Courier New"/>
+          <w:highlight w:val="yellow"/>
           <w:lang w:val="en-US"/>
         </w:rPr>
         <w:t>1</w:t>
@@ -359,138 +284,17 @@
           <w:bCs/>
           <w:lang w:val="en-US"/>
         </w:rPr>
-        <w:t>How extract signatures</w:t>
-      </w:r>
-    </w:p>
-    <w:p>
-      <w:pPr>
-        <w:rPr>
-          <w:rFonts w:ascii="Arial" w:hAnsi="Arial" w:cs="Arial"/>
-          <w:lang w:val="en-US"/>
-        </w:rPr>
-      </w:pPr>
-      <w:r>
-        <w:rPr>
-          <w:rFonts w:ascii="Arial" w:hAnsi="Arial" w:cs="Arial"/>
-          <w:lang w:val="en-US"/>
-        </w:rPr>
-        <w:t xml:space="preserve">The main function for extracting mutational signatures is </w:t>
-      </w:r>
-      <w:proofErr w:type="gramStart"/>
-      <w:r>
-        <w:rPr>
-          <w:rFonts w:ascii="Arial" w:hAnsi="Arial" w:cs="Arial"/>
-          <w:lang w:val="en-US"/>
-        </w:rPr>
-        <w:t>mSigHdp::</w:t>
-      </w:r>
-      <w:proofErr w:type="gramEnd"/>
-      <w:r>
-        <w:rPr>
-          <w:rFonts w:ascii="Arial" w:hAnsi="Arial" w:cs="Arial"/>
-          <w:lang w:val="en-US"/>
-        </w:rPr>
-        <w:t xml:space="preserve"> </w:t>
-      </w:r>
-      <w:r>
-        <w:rPr>
-          <w:rFonts w:ascii="Arial" w:hAnsi="Arial" w:cs="Arial"/>
-          <w:lang w:val="en-US"/>
-        </w:rPr>
-        <w:t>RunHdp</w:t>
-      </w:r>
-      <w:r>
-        <w:rPr>
-          <w:rFonts w:ascii="Arial" w:hAnsi="Arial" w:cs="Arial"/>
-          <w:lang w:val="en-US"/>
-        </w:rPr>
-        <w:t>x</w:t>
-      </w:r>
-      <w:r>
-        <w:rPr>
-          <w:rFonts w:ascii="Arial" w:hAnsi="Arial" w:cs="Arial"/>
-          <w:lang w:val="en-US"/>
-        </w:rPr>
-        <w:t>Parallel</w:t>
-      </w:r>
-      <w:r>
-        <w:rPr>
-          <w:rFonts w:ascii="Arial" w:hAnsi="Arial" w:cs="Arial"/>
-          <w:lang w:val="en-US"/>
-        </w:rPr>
-        <w:t xml:space="preserve">. </w:t>
-      </w:r>
-      <w:r>
-        <w:rPr>
-          <w:rFonts w:ascii="Arial" w:hAnsi="Arial" w:cs="Arial"/>
-          <w:lang w:val="en-US"/>
-        </w:rPr>
-        <w:t xml:space="preserve">There is a demo script </w:t>
-      </w:r>
-      <w:r>
-        <w:rPr>
-          <w:rFonts w:ascii="Arial" w:hAnsi="Arial" w:cs="Arial"/>
-          <w:lang w:val="en-US"/>
-        </w:rPr>
-        <w:t>&lt;github URL&gt;. &lt;Need package data.&gt;</w:t>
-      </w:r>
-    </w:p>
-    <w:p>
-      <w:pPr>
-        <w:rPr>
-          <w:rFonts w:ascii="Arial" w:hAnsi="Arial" w:cs="Arial"/>
-          <w:lang w:val="en-US"/>
-        </w:rPr>
-      </w:pPr>
-      <w:r>
-        <w:rPr>
-          <w:rFonts w:ascii="Arial" w:hAnsi="Arial" w:cs="Arial"/>
-          <w:lang w:val="en-US"/>
-        </w:rPr>
-        <w:t>&lt;Command line&gt;</w:t>
-      </w:r>
-    </w:p>
-    <w:p>
-      <w:pPr>
-        <w:rPr>
-          <w:rFonts w:ascii="Arial" w:hAnsi="Arial" w:cs="Arial"/>
-          <w:lang w:val="en-US"/>
-        </w:rPr>
-      </w:pPr>
-      <w:r>
-        <w:rPr>
-          <w:rFonts w:ascii="Arial" w:hAnsi="Arial" w:cs="Arial"/>
-          <w:lang w:val="en-US"/>
-        </w:rPr>
-        <w:t xml:space="preserve">This will create </w:t>
-      </w:r>
-      <w:proofErr w:type="spellStart"/>
-      <w:r>
-        <w:rPr>
-          <w:rFonts w:ascii="Arial" w:hAnsi="Arial" w:cs="Arial"/>
-          <w:lang w:val="en-US"/>
-        </w:rPr>
-        <w:t>XXXXX</w:t>
-      </w:r>
-      <w:proofErr w:type="spellEnd"/>
-    </w:p>
-    <w:p>
-      <w:pPr>
-        <w:rPr>
-          <w:rFonts w:ascii="Arial" w:hAnsi="Arial" w:cs="Arial"/>
-          <w:lang w:val="en-US"/>
-        </w:rPr>
-      </w:pPr>
-    </w:p>
-    <w:p>
-      <w:pPr>
+        <w:t xml:space="preserve">How </w:t>
+      </w:r>
+      <w:r>
         <w:rPr>
           <w:rFonts w:ascii="Arial" w:hAnsi="Arial" w:cs="Arial"/>
           <w:b/>
           <w:bCs/>
           <w:lang w:val="en-US"/>
         </w:rPr>
-      </w:pPr>
+        <w:t xml:space="preserve">to </w:t>
+      </w:r>
       <w:r>
         <w:rPr>
           <w:rFonts w:ascii="Arial" w:hAnsi="Arial" w:cs="Arial"/>
@@ -498,502 +302,648 @@
           <w:bCs/>
           <w:lang w:val="en-US"/>
         </w:rPr>
-        <w:t>How to evaluate the results</w:t>
-      </w:r>
-    </w:p>
-    <w:p>
-      <w:pPr>
-        <w:rPr>
-          <w:rFonts w:ascii="Arial" w:hAnsi="Arial" w:cs="Arial"/>
-          <w:lang w:val="en-US"/>
-        </w:rPr>
-      </w:pPr>
-      <w:r>
-        <w:rPr>
-          <w:rFonts w:ascii="Arial" w:hAnsi="Arial" w:cs="Arial"/>
-          <w:lang w:val="en-US"/>
-        </w:rPr>
-        <w:t xml:space="preserve">The files </w:t>
-      </w:r>
-      <w:r>
-        <w:rPr>
-          <w:rFonts w:ascii="Arial" w:hAnsi="Arial" w:cs="Arial"/>
-          <w:lang w:val="en-US"/>
-        </w:rPr>
-        <w:t>extracted.signatures.csv</w:t>
-      </w:r>
-      <w:r>
-        <w:rPr>
-          <w:rFonts w:ascii="Arial" w:hAnsi="Arial" w:cs="Arial"/>
-          <w:lang w:val="en-US"/>
-        </w:rPr>
-        <w:t xml:space="preserve"> and e</w:t>
-      </w:r>
-      <w:r>
-        <w:rPr>
-          <w:rFonts w:ascii="Arial" w:hAnsi="Arial" w:cs="Arial"/>
-          <w:lang w:val="en-US"/>
-        </w:rPr>
-        <w:t>xtracted.signature.pd</w:t>
-      </w:r>
-      <w:r>
-        <w:rPr>
-          <w:rFonts w:ascii="Arial" w:hAnsi="Arial" w:cs="Arial"/>
-          <w:lang w:val="en-US"/>
-        </w:rPr>
-        <w:t>f</w:t>
-      </w:r>
-      <w:r>
-        <w:rPr>
-          <w:rFonts w:ascii="Arial" w:hAnsi="Arial" w:cs="Arial"/>
-          <w:lang w:val="en-US"/>
-        </w:rPr>
-        <w:t xml:space="preserve"> </w:t>
-      </w:r>
-      <w:r>
-        <w:rPr>
-          <w:rFonts w:ascii="Arial" w:hAnsi="Arial" w:cs="Arial"/>
-          <w:lang w:val="en-US"/>
-        </w:rPr>
-        <w:t>contain</w:t>
-      </w:r>
-      <w:r>
-        <w:rPr>
-          <w:rFonts w:ascii="Arial" w:hAnsi="Arial" w:cs="Arial"/>
-          <w:lang w:val="en-US"/>
-        </w:rPr>
-        <w:t xml:space="preserve"> the </w:t>
-      </w:r>
-      <w:r>
-        <w:rPr>
-          <w:rFonts w:ascii="Arial" w:hAnsi="Arial" w:cs="Arial"/>
-          <w:lang w:val="en-US"/>
-        </w:rPr>
-        <w:t xml:space="preserve">extracted </w:t>
-      </w:r>
-      <w:r>
-        <w:rPr>
-          <w:rFonts w:ascii="Arial" w:hAnsi="Arial" w:cs="Arial"/>
-          <w:lang w:val="en-US"/>
-        </w:rPr>
-        <w:t>signatures</w:t>
-      </w:r>
-      <w:r>
-        <w:rPr>
-          <w:rFonts w:ascii="Arial" w:hAnsi="Arial" w:cs="Arial"/>
-          <w:lang w:val="en-US"/>
-        </w:rPr>
-        <w:t>. Signatures</w:t>
-      </w:r>
-      <w:r>
-        <w:rPr>
-          <w:rFonts w:ascii="Arial" w:hAnsi="Arial" w:cs="Arial"/>
-          <w:lang w:val="en-US"/>
-        </w:rPr>
-        <w:t xml:space="preserve"> named </w:t>
-      </w:r>
-      <w:proofErr w:type="spellStart"/>
-      <w:r>
-        <w:rPr>
-          <w:rFonts w:ascii="Arial" w:hAnsi="Arial" w:cs="Arial"/>
-          <w:lang w:val="en-US"/>
-        </w:rPr>
-        <w:t>e.g</w:t>
-      </w:r>
-      <w:proofErr w:type="spellEnd"/>
-      <w:r>
-        <w:rPr>
-          <w:rFonts w:ascii="Arial" w:hAnsi="Arial" w:cs="Arial"/>
-          <w:lang w:val="en-US"/>
-        </w:rPr>
-        <w:t xml:space="preserve"> “</w:t>
-      </w:r>
-      <w:proofErr w:type="spellStart"/>
-      <w:r>
-        <w:rPr>
-          <w:rFonts w:ascii="Arial" w:hAnsi="Arial" w:cs="Arial"/>
-          <w:lang w:val="en-US"/>
-        </w:rPr>
-        <w:t>hdp.</w:t>
-      </w:r>
-      <w:r>
-        <w:rPr>
-          <w:rFonts w:ascii="Arial" w:hAnsi="Arial" w:cs="Arial"/>
-          <w:lang w:val="en-US"/>
-        </w:rPr>
-        <w:t>999</w:t>
-      </w:r>
-      <w:proofErr w:type="spellEnd"/>
-      <w:r>
-        <w:rPr>
-          <w:rFonts w:ascii="Arial" w:hAnsi="Arial" w:cs="Arial"/>
-          <w:lang w:val="en-US"/>
-        </w:rPr>
-        <w:t>” were found in &gt; 90% of the posterior samples. Signatures named e.g. “</w:t>
-      </w:r>
-      <w:r>
-        <w:rPr>
-          <w:rFonts w:ascii="Arial" w:hAnsi="Arial" w:cs="Arial"/>
-          <w:lang w:val="en-US"/>
-        </w:rPr>
-        <w:t xml:space="preserve">potential </w:t>
-      </w:r>
-      <w:proofErr w:type="spellStart"/>
-      <w:r>
-        <w:rPr>
-          <w:rFonts w:ascii="Arial" w:hAnsi="Arial" w:cs="Arial"/>
-          <w:lang w:val="en-US"/>
-        </w:rPr>
-        <w:t>hdp.</w:t>
-      </w:r>
-      <w:r>
-        <w:rPr>
-          <w:rFonts w:ascii="Arial" w:hAnsi="Arial" w:cs="Arial"/>
-          <w:lang w:val="en-US"/>
-        </w:rPr>
-        <w:t>999</w:t>
-      </w:r>
-      <w:proofErr w:type="spellEnd"/>
-      <w:r>
-        <w:rPr>
-          <w:rFonts w:ascii="Arial" w:hAnsi="Arial" w:cs="Arial"/>
-          <w:lang w:val="en-US"/>
-        </w:rPr>
-        <w:t xml:space="preserve">” were found in &gt; 50% but &lt; 90% of posterior </w:t>
-      </w:r>
-      <w:proofErr w:type="gramStart"/>
-      <w:r>
-        <w:rPr>
-          <w:rFonts w:ascii="Arial" w:hAnsi="Arial" w:cs="Arial"/>
-          <w:lang w:val="en-US"/>
-        </w:rPr>
-        <w:t>samples,  and</w:t>
-      </w:r>
-      <w:proofErr w:type="gramEnd"/>
-      <w:r>
-        <w:rPr>
-          <w:rFonts w:ascii="Arial" w:hAnsi="Arial" w:cs="Arial"/>
-          <w:lang w:val="en-US"/>
-        </w:rPr>
-        <w:t xml:space="preserve"> </w:t>
-      </w:r>
-      <w:r>
-        <w:rPr>
-          <w:rFonts w:ascii="Arial" w:hAnsi="Arial" w:cs="Arial"/>
-          <w:lang w:val="en-US"/>
-        </w:rPr>
-        <w:t xml:space="preserve">need to be </w:t>
-      </w:r>
-      <w:r>
-        <w:rPr>
-          <w:rFonts w:ascii="Arial" w:hAnsi="Arial" w:cs="Arial"/>
-          <w:lang w:val="en-US"/>
-        </w:rPr>
-        <w:t>considered in light of other evidence</w:t>
-      </w:r>
-      <w:r>
-        <w:rPr>
-          <w:rFonts w:ascii="Arial" w:hAnsi="Arial" w:cs="Arial"/>
-          <w:lang w:val="en-US"/>
-        </w:rPr>
-        <w:t>. They are most likely generated by processes with low activity or a variant of ‘hdp.’ Signatures.</w:t>
-      </w:r>
-      <w:r>
-        <w:rPr>
-          <w:rFonts w:ascii="Arial" w:hAnsi="Arial" w:cs="Arial"/>
-          <w:lang w:val="en-US"/>
-        </w:rPr>
-        <w:t xml:space="preserve"> </w:t>
-      </w:r>
-    </w:p>
-    <w:p>
-      <w:pPr>
-        <w:rPr>
-          <w:rFonts w:ascii="Arial" w:hAnsi="Arial" w:cs="Arial"/>
-          <w:lang w:val="en-US"/>
-        </w:rPr>
-      </w:pPr>
-      <w:r>
-        <w:rPr>
-          <w:rFonts w:ascii="Arial" w:hAnsi="Arial" w:cs="Arial"/>
-          <w:lang w:val="en-US"/>
-        </w:rPr>
-        <w:t>‘inferred.exposure.count.pdf’ and ‘inferred.exposure.proportion.pdf’ shows the activity of each signature in each sample. This exposure information was retrieved from ‘</w:t>
-      </w:r>
-      <w:proofErr w:type="spellStart"/>
-      <w:r>
-        <w:rPr>
-          <w:rFonts w:ascii="Arial" w:hAnsi="Arial" w:cs="Arial"/>
-          <w:lang w:val="en-US"/>
-        </w:rPr>
-        <w:t>categ_dp_counts</w:t>
-      </w:r>
-      <w:proofErr w:type="spellEnd"/>
-      <w:r>
-        <w:rPr>
-          <w:rFonts w:ascii="Arial" w:hAnsi="Arial" w:cs="Arial"/>
-          <w:lang w:val="en-US"/>
-        </w:rPr>
-        <w:t xml:space="preserve">’ matrix in each posterior sample. </w:t>
-      </w:r>
-      <w:r>
-        <w:rPr>
-          <w:rFonts w:ascii="Arial" w:hAnsi="Arial" w:cs="Arial"/>
-          <w:lang w:val="en-US"/>
-        </w:rPr>
-        <w:t xml:space="preserve">(the plots are made from inferred.exposures.csv’). </w:t>
-      </w:r>
-      <w:r>
-        <w:rPr>
-          <w:rFonts w:ascii="Arial" w:hAnsi="Arial" w:cs="Arial"/>
-          <w:lang w:val="en-US"/>
-        </w:rPr>
-        <w:t>We don’t think exposures (assignments) output from hdpx are very accurate, and we would recommend a separate step using other software to estimate assignments.</w:t>
-      </w:r>
-    </w:p>
-    <w:p>
-      <w:pPr>
-        <w:rPr>
-          <w:rFonts w:ascii="Arial" w:hAnsi="Arial" w:cs="Arial"/>
-          <w:lang w:val="en-US"/>
-        </w:rPr>
-      </w:pPr>
-      <w:r>
-        <w:rPr>
-          <w:rFonts w:ascii="Arial" w:hAnsi="Arial" w:cs="Arial"/>
-          <w:lang w:val="en-US"/>
-        </w:rPr>
-        <w:t xml:space="preserve">If ‘ground truth signatures’ are provided, there will be several plots and files generated for comparing extracted </w:t>
-      </w:r>
-      <w:r>
-        <w:rPr>
-          <w:rFonts w:ascii="Arial" w:hAnsi="Arial" w:cs="Arial"/>
-          <w:lang w:val="en-US"/>
-        </w:rPr>
-        <w:t>signatures with ground truth signatures.</w:t>
-      </w:r>
-    </w:p>
-    <w:p>
-      <w:pPr>
+        <w:t>extract signatures</w:t>
+      </w:r>
+    </w:p>
+    <w:p>
+      <w:pPr>
+        <w:rPr>
+          <w:rFonts w:ascii="Arial" w:hAnsi="Arial" w:cs="Arial"/>
+          <w:lang w:val="en-US"/>
+        </w:rPr>
+      </w:pPr>
+      <w:r>
         <w:rPr>
           <w:rFonts w:ascii="Arial" w:hAnsi="Arial" w:cs="Arial"/>
           <w:b/>
           <w:bCs/>
           <w:lang w:val="en-US"/>
         </w:rPr>
-      </w:pPr>
-      <w:r>
+        <w:t>Important</w:t>
+      </w:r>
+      <w:r>
+        <w:rPr>
+          <w:rFonts w:ascii="Arial" w:hAnsi="Arial" w:cs="Arial"/>
+          <w:lang w:val="en-US"/>
+        </w:rPr>
+        <w:t>: hdpx/mSigHdp has only been tested on Linux. Not recommended to run it on MS Windows.</w:t>
+      </w:r>
+    </w:p>
+    <w:p>
+      <w:pPr>
+        <w:rPr>
+          <w:rFonts w:ascii="Arial" w:hAnsi="Arial" w:cs="Arial"/>
+          <w:lang w:val="en-US"/>
+        </w:rPr>
+      </w:pPr>
+      <w:r>
+        <w:rPr>
+          <w:rFonts w:ascii="Arial" w:hAnsi="Arial" w:cs="Arial"/>
+          <w:lang w:val="en-US"/>
+        </w:rPr>
+        <w:t>The main function for extracting mutational signatures is mSigHdp::RunHdp</w:t>
+      </w:r>
+      <w:r>
+        <w:rPr>
+          <w:rFonts w:ascii="Arial" w:hAnsi="Arial" w:cs="Arial"/>
+          <w:lang w:val="en-US"/>
+        </w:rPr>
+        <w:t>x</w:t>
+      </w:r>
+      <w:r>
+        <w:rPr>
+          <w:rFonts w:ascii="Arial" w:hAnsi="Arial" w:cs="Arial"/>
+          <w:lang w:val="en-US"/>
+        </w:rPr>
+        <w:t>Parallel</w:t>
+      </w:r>
+      <w:r>
+        <w:rPr>
+          <w:rFonts w:ascii="Arial" w:hAnsi="Arial" w:cs="Arial"/>
+          <w:lang w:val="en-US"/>
+        </w:rPr>
+        <w:t xml:space="preserve">. </w:t>
+      </w:r>
+      <w:r>
+        <w:rPr>
+          <w:rFonts w:ascii="Arial" w:hAnsi="Arial" w:cs="Arial"/>
+          <w:lang w:val="en-US"/>
+        </w:rPr>
+        <w:t xml:space="preserve">There is a demo script </w:t>
+      </w:r>
+      <w:r>
+        <w:rPr>
+          <w:rFonts w:ascii="Arial" w:hAnsi="Arial" w:cs="Arial"/>
+          <w:lang w:val="en-US"/>
+        </w:rPr>
+        <w:t xml:space="preserve">&lt;github URL&gt;. </w:t>
+      </w:r>
+    </w:p>
+    <w:p>
+      <w:pPr>
+        <w:rPr>
+          <w:rFonts w:ascii="Courier New" w:hAnsi="Courier New" w:cs="Courier New"/>
+          <w:lang w:val="en-US"/>
+        </w:rPr>
+      </w:pPr>
+      <w:r>
+        <w:rPr>
+          <w:rFonts w:ascii="Courier New" w:hAnsi="Courier New" w:cs="Courier New"/>
+          <w:lang w:val="en-US"/>
+        </w:rPr>
+        <w:t>R --vanilla &lt; RunHdpxParallel.example.R  &gt; out</w:t>
+      </w:r>
+      <w:r>
+        <w:rPr>
+          <w:rFonts w:ascii="Courier New" w:hAnsi="Courier New" w:cs="Courier New"/>
+          <w:lang w:val="en-US"/>
+        </w:rPr>
+        <w:t>.txt</w:t>
+      </w:r>
+      <w:r>
+        <w:rPr>
+          <w:rFonts w:ascii="Courier New" w:hAnsi="Courier New" w:cs="Courier New"/>
+          <w:lang w:val="en-US"/>
+        </w:rPr>
+        <w:t xml:space="preserve"> 2&gt;</w:t>
+      </w:r>
+      <w:r>
+        <w:rPr>
+          <w:rFonts w:ascii="Courier New" w:hAnsi="Courier New" w:cs="Courier New"/>
+          <w:lang w:val="en-US"/>
+        </w:rPr>
+        <w:t xml:space="preserve"> err.txt</w:t>
+      </w:r>
+      <w:r>
+        <w:rPr>
+          <w:rFonts w:ascii="Courier New" w:hAnsi="Courier New" w:cs="Courier New"/>
+          <w:lang w:val="en-US"/>
+        </w:rPr>
+        <w:t xml:space="preserve"> &amp;</w:t>
+      </w:r>
+    </w:p>
+    <w:p>
+      <w:pPr>
+        <w:rPr>
+          <w:rFonts w:ascii="Arial" w:hAnsi="Arial" w:cs="Arial"/>
+          <w:lang w:val="en-US"/>
+        </w:rPr>
+      </w:pPr>
+      <w:r>
+        <w:rPr>
+          <w:rFonts w:ascii="Arial" w:hAnsi="Arial" w:cs="Arial"/>
+          <w:lang w:val="en-US"/>
+        </w:rPr>
+        <w:t xml:space="preserve">This will create </w:t>
+      </w:r>
+      <w:r>
+        <w:rPr>
+          <w:rFonts w:ascii="Arial" w:hAnsi="Arial" w:cs="Arial"/>
+          <w:lang w:val="en-US"/>
+        </w:rPr>
+        <w:t xml:space="preserve">a folder containing </w:t>
+      </w:r>
+      <w:r>
+        <w:rPr>
+          <w:rFonts w:ascii="Arial" w:hAnsi="Arial" w:cs="Arial"/>
+          <w:lang w:val="en-US"/>
+        </w:rPr>
+        <w:t xml:space="preserve">(1) information of extracted signatures and their assignments; (2) </w:t>
+      </w:r>
+      <w:r>
+        <w:rPr>
+          <w:rFonts w:ascii="Arial" w:hAnsi="Arial" w:cs="Arial"/>
+          <w:lang w:val="en-US"/>
+        </w:rPr>
+        <w:t>diagnostic plots</w:t>
+      </w:r>
+      <w:r>
+        <w:rPr>
+          <w:rFonts w:ascii="Arial" w:hAnsi="Arial" w:cs="Arial"/>
+          <w:lang w:val="en-US"/>
+        </w:rPr>
+        <w:t xml:space="preserve">; and (3) </w:t>
+      </w:r>
+      <w:r>
+        <w:rPr>
+          <w:rFonts w:ascii="Arial" w:hAnsi="Arial" w:cs="Arial"/>
+          <w:lang w:val="en-US"/>
+        </w:rPr>
+        <w:t>burn-in and Gibbs sampling checkpoints</w:t>
+      </w:r>
+      <w:r>
+        <w:rPr>
+          <w:rFonts w:ascii="Arial" w:hAnsi="Arial" w:cs="Arial"/>
+          <w:lang w:val="en-US"/>
+        </w:rPr>
+        <w:t>.</w:t>
+      </w:r>
+    </w:p>
+    <w:p>
+      <w:pPr>
         <w:rPr>
           <w:rFonts w:ascii="Arial" w:hAnsi="Arial" w:cs="Arial"/>
           <w:b/>
           <w:bCs/>
           <w:lang w:val="en-US"/>
         </w:rPr>
-        <w:t>--Diagnose results</w:t>
-      </w:r>
-    </w:p>
-    <w:p>
-      <w:pPr>
-        <w:rPr>
-          <w:rFonts w:ascii="Arial" w:hAnsi="Arial" w:cs="Arial"/>
-          <w:lang w:val="en-US"/>
-        </w:rPr>
-      </w:pPr>
-      <w:r>
-        <w:rPr>
-          <w:rFonts w:ascii="Arial" w:hAnsi="Arial" w:cs="Arial"/>
-          <w:lang w:val="en-US"/>
-        </w:rPr>
-        <w:t xml:space="preserve">mSigHdp generates </w:t>
-      </w:r>
-      <w:r>
-        <w:rPr>
-          <w:rFonts w:ascii="Arial" w:hAnsi="Arial" w:cs="Arial"/>
-          <w:lang w:val="en-US"/>
-        </w:rPr>
-        <w:t xml:space="preserve">diagnostic </w:t>
-      </w:r>
-      <w:r>
-        <w:rPr>
-          <w:rFonts w:ascii="Arial" w:hAnsi="Arial" w:cs="Arial"/>
-          <w:lang w:val="en-US"/>
-        </w:rPr>
-        <w:t>plots in the ‘</w:t>
-      </w:r>
-      <w:proofErr w:type="spellStart"/>
-      <w:r>
-        <w:rPr>
-          <w:rFonts w:ascii="Arial" w:hAnsi="Arial" w:cs="Arial"/>
-          <w:lang w:val="en-US"/>
-        </w:rPr>
-        <w:t>Diagnostic_Plots</w:t>
-      </w:r>
-      <w:proofErr w:type="spellEnd"/>
-      <w:r>
-        <w:rPr>
-          <w:rFonts w:ascii="Arial" w:hAnsi="Arial" w:cs="Arial"/>
-          <w:lang w:val="en-US"/>
-        </w:rPr>
-        <w:t xml:space="preserve">’ folder. </w:t>
-      </w:r>
-    </w:p>
-    <w:p>
-      <w:pPr>
-        <w:rPr>
-          <w:rFonts w:ascii="Arial" w:hAnsi="Arial" w:cs="Arial"/>
-          <w:lang w:val="en-US"/>
-        </w:rPr>
-      </w:pPr>
-      <w:r>
-        <w:rPr>
-          <w:rFonts w:ascii="Arial" w:hAnsi="Arial" w:cs="Arial"/>
-          <w:lang w:val="en-US"/>
-        </w:rPr>
-        <w:t>1.diagnostic.likelihood.pdf</w:t>
-      </w:r>
-    </w:p>
-    <w:p>
-      <w:pPr>
-        <w:rPr>
-          <w:rFonts w:ascii="Arial" w:hAnsi="Arial" w:cs="Arial"/>
-          <w:lang w:val="en-US"/>
-        </w:rPr>
-      </w:pPr>
-      <w:r>
-        <w:rPr>
-          <w:rFonts w:ascii="Arial" w:hAnsi="Arial" w:cs="Arial"/>
-          <w:lang w:val="en-US"/>
-        </w:rPr>
-        <w:lastRenderedPageBreak/>
-        <w:t>2</w:t>
-      </w:r>
-      <w:r>
-        <w:rPr>
-          <w:rFonts w:ascii="Arial" w:hAnsi="Arial" w:cs="Arial"/>
-          <w:lang w:val="en-US"/>
-        </w:rPr>
-        <w:t>.diagnostic.signatures.pdf</w:t>
-      </w:r>
-    </w:p>
-    <w:p>
-      <w:pPr>
-        <w:rPr>
-          <w:rFonts w:ascii="Arial" w:hAnsi="Arial" w:cs="Arial"/>
-          <w:lang w:val="en-US"/>
-        </w:rPr>
-      </w:pPr>
-      <w:r>
-        <w:rPr>
-          <w:rFonts w:ascii="Arial" w:hAnsi="Arial" w:cs="Arial"/>
-          <w:lang w:val="en-US"/>
-        </w:rPr>
-        <w:t>3.</w:t>
-      </w:r>
-      <w:r>
-        <w:rPr>
-          <w:rFonts w:ascii="Arial" w:hAnsi="Arial" w:cs="Arial"/>
-          <w:lang w:val="en-US"/>
-        </w:rPr>
-        <w:t>diagnostics.data.assigned.pdf</w:t>
-      </w:r>
-    </w:p>
-    <w:p>
-      <w:pPr>
-        <w:rPr>
-          <w:rFonts w:ascii="Arial" w:hAnsi="Arial" w:cs="Arial"/>
-          <w:lang w:val="en-US"/>
-        </w:rPr>
-      </w:pPr>
-      <w:r>
-        <w:rPr>
-          <w:rFonts w:ascii="Arial" w:hAnsi="Arial" w:cs="Arial"/>
-          <w:lang w:val="en-US"/>
-        </w:rPr>
-        <w:t xml:space="preserve">4.diagnostic.numcluster.pdf </w:t>
-      </w:r>
-    </w:p>
-    <w:p>
-      <w:pPr>
-        <w:rPr>
-          <w:rFonts w:ascii="Arial" w:hAnsi="Arial" w:cs="Arial"/>
-          <w:lang w:val="en-US"/>
-        </w:rPr>
-      </w:pPr>
-      <w:r>
-        <w:rPr>
-          <w:rFonts w:ascii="Arial" w:hAnsi="Arial" w:cs="Arial"/>
-          <w:lang w:val="en-US"/>
-        </w:rPr>
-        <w:t>The four plots above were inherited from Nicola Roberts’ hdp package. Please refer to the vignettes for details</w:t>
-      </w:r>
-    </w:p>
-    <w:p>
-      <w:pPr>
-        <w:rPr>
-          <w:rFonts w:ascii="Arial" w:hAnsi="Arial" w:cs="Arial"/>
-          <w:lang w:val="en-US"/>
-        </w:rPr>
-      </w:pPr>
-      <w:r>
-        <w:rPr>
-          <w:rFonts w:ascii="Arial" w:hAnsi="Arial" w:cs="Arial"/>
-          <w:lang w:val="en-US"/>
-        </w:rPr>
-        <w:t>5</w:t>
-      </w:r>
-      <w:r>
-        <w:rPr>
-          <w:rFonts w:ascii="Arial" w:hAnsi="Arial" w:cs="Arial"/>
-          <w:lang w:val="en-US"/>
-        </w:rPr>
-        <w:t xml:space="preserve">. ‘diagnostic.hdp.signature.exposure.each.sample.pdf’: For each hdp signature, this file plots the five tumors with highest exposure proportion of the signature. This is useful in </w:t>
-      </w:r>
-      <w:r>
-        <w:rPr>
-          <w:rFonts w:ascii="Arial" w:hAnsi="Arial" w:cs="Arial"/>
-          <w:lang w:val="en-US"/>
-        </w:rPr>
-        <w:t xml:space="preserve">understanding which tumors contribute to the signature extraction most and </w:t>
-      </w:r>
-      <w:r>
-        <w:rPr>
-          <w:rFonts w:ascii="Arial" w:hAnsi="Arial" w:cs="Arial"/>
-          <w:lang w:val="en-US"/>
-        </w:rPr>
-        <w:t>a preliminary decision on if a ‘potential hdp’ signature should be included.</w:t>
-      </w:r>
-    </w:p>
-    <w:p>
-      <w:pPr>
-        <w:rPr>
-          <w:rFonts w:ascii="Arial" w:hAnsi="Arial" w:cs="Arial"/>
-          <w:lang w:val="en-US"/>
-        </w:rPr>
-      </w:pPr>
-      <w:r>
-        <w:rPr>
-          <w:rFonts w:ascii="Arial" w:hAnsi="Arial" w:cs="Arial"/>
-          <w:lang w:val="en-US"/>
-        </w:rPr>
-        <w:t>6. ‘component.distribution.in.posterior.samples.pdf’: this plotting is still under development. Its purpose is to show that for each signature, the presence of raw clusters that contributing to this signature across the posterior chain. For example, some signatures are contributed by raw clusters from all posterior chains while some are only contributed by half of or one posterior chain.</w:t>
-      </w:r>
-    </w:p>
-    <w:p>
-      <w:pPr>
+      </w:pPr>
+      <w:r>
         <w:rPr>
           <w:rFonts w:ascii="Arial" w:hAnsi="Arial" w:cs="Arial"/>
           <w:b/>
           <w:bCs/>
           <w:lang w:val="en-US"/>
         </w:rPr>
-      </w:pPr>
-      <w:r>
+        <w:t>How to evaluate the results</w:t>
+      </w:r>
+    </w:p>
+    <w:p>
+      <w:pPr>
+        <w:rPr>
+          <w:rFonts w:ascii="Arial" w:hAnsi="Arial" w:cs="Arial"/>
+          <w:lang w:val="en-US"/>
+        </w:rPr>
+      </w:pPr>
+      <w:r>
+        <w:rPr>
+          <w:rFonts w:ascii="Arial" w:hAnsi="Arial" w:cs="Arial"/>
+          <w:lang w:val="en-US"/>
+        </w:rPr>
+        <w:t>The files extracted.signatures.csv and e</w:t>
+      </w:r>
+      <w:r>
+        <w:rPr>
+          <w:rFonts w:ascii="Arial" w:hAnsi="Arial" w:cs="Arial"/>
+          <w:lang w:val="en-US"/>
+        </w:rPr>
+        <w:t>xtracted.signature.pd</w:t>
+      </w:r>
+      <w:r>
+        <w:rPr>
+          <w:rFonts w:ascii="Arial" w:hAnsi="Arial" w:cs="Arial"/>
+          <w:lang w:val="en-US"/>
+        </w:rPr>
+        <w:t>f</w:t>
+      </w:r>
+      <w:r>
+        <w:rPr>
+          <w:rFonts w:ascii="Arial" w:hAnsi="Arial" w:cs="Arial"/>
+          <w:lang w:val="en-US"/>
+        </w:rPr>
+        <w:t xml:space="preserve"> </w:t>
+      </w:r>
+      <w:r>
+        <w:rPr>
+          <w:rFonts w:ascii="Arial" w:hAnsi="Arial" w:cs="Arial"/>
+          <w:lang w:val="en-US"/>
+        </w:rPr>
+        <w:t>contain</w:t>
+      </w:r>
+      <w:r>
+        <w:rPr>
+          <w:rFonts w:ascii="Arial" w:hAnsi="Arial" w:cs="Arial"/>
+          <w:lang w:val="en-US"/>
+        </w:rPr>
+        <w:t xml:space="preserve"> the </w:t>
+      </w:r>
+      <w:r>
+        <w:rPr>
+          <w:rFonts w:ascii="Arial" w:hAnsi="Arial" w:cs="Arial"/>
+          <w:lang w:val="en-US"/>
+        </w:rPr>
+        <w:t xml:space="preserve">extracted </w:t>
+      </w:r>
+      <w:r>
+        <w:rPr>
+          <w:rFonts w:ascii="Arial" w:hAnsi="Arial" w:cs="Arial"/>
+          <w:lang w:val="en-US"/>
+        </w:rPr>
+        <w:t>signatures</w:t>
+      </w:r>
+      <w:r>
+        <w:rPr>
+          <w:rFonts w:ascii="Arial" w:hAnsi="Arial" w:cs="Arial"/>
+          <w:lang w:val="en-US"/>
+        </w:rPr>
+        <w:t>. Signatures</w:t>
+      </w:r>
+      <w:r>
+        <w:rPr>
+          <w:rFonts w:ascii="Arial" w:hAnsi="Arial" w:cs="Arial"/>
+          <w:lang w:val="en-US"/>
+        </w:rPr>
+        <w:t xml:space="preserve"> named </w:t>
+      </w:r>
+      <w:r>
+        <w:rPr>
+          <w:rFonts w:ascii="Arial" w:hAnsi="Arial" w:cs="Arial"/>
+          <w:lang w:val="en-US"/>
+        </w:rPr>
+        <w:t>e.g “</w:t>
+      </w:r>
+      <w:r>
+        <w:rPr>
+          <w:rFonts w:ascii="Arial" w:hAnsi="Arial" w:cs="Arial"/>
+          <w:lang w:val="en-US"/>
+        </w:rPr>
+        <w:t>hdp.</w:t>
+      </w:r>
+      <w:r>
+        <w:rPr>
+          <w:rFonts w:ascii="Arial" w:hAnsi="Arial" w:cs="Arial"/>
+          <w:lang w:val="en-US"/>
+        </w:rPr>
+        <w:t>999” were found in &gt; 90% of the posterior samples. Signatures named e.g. “</w:t>
+      </w:r>
+      <w:r>
+        <w:rPr>
+          <w:rFonts w:ascii="Arial" w:hAnsi="Arial" w:cs="Arial"/>
+          <w:lang w:val="en-US"/>
+        </w:rPr>
+        <w:t>potential hdp.</w:t>
+      </w:r>
+      <w:r>
+        <w:rPr>
+          <w:rFonts w:ascii="Arial" w:hAnsi="Arial" w:cs="Arial"/>
+          <w:lang w:val="en-US"/>
+        </w:rPr>
+        <w:t xml:space="preserve">999” were found in &gt; 50% but &lt; 90% of posterior samples, and </w:t>
+      </w:r>
+      <w:r>
+        <w:rPr>
+          <w:rFonts w:ascii="Arial" w:hAnsi="Arial" w:cs="Arial"/>
+          <w:lang w:val="en-US"/>
+        </w:rPr>
+        <w:t xml:space="preserve">need to be </w:t>
+      </w:r>
+      <w:r>
+        <w:rPr>
+          <w:rFonts w:ascii="Arial" w:hAnsi="Arial" w:cs="Arial"/>
+          <w:lang w:val="en-US"/>
+        </w:rPr>
+        <w:t>considered in light of other evidence</w:t>
+      </w:r>
+      <w:r>
+        <w:rPr>
+          <w:rFonts w:ascii="Arial" w:hAnsi="Arial" w:cs="Arial"/>
+          <w:lang w:val="en-US"/>
+        </w:rPr>
+        <w:t xml:space="preserve">. They are most likely generated by processes with low activity or a variant of ‘hdp.’ </w:t>
+      </w:r>
+      <w:r>
+        <w:rPr>
+          <w:rFonts w:ascii="Arial" w:hAnsi="Arial" w:cs="Arial"/>
+          <w:lang w:val="en-US"/>
+        </w:rPr>
+        <w:t>s</w:t>
+      </w:r>
+      <w:r>
+        <w:rPr>
+          <w:rFonts w:ascii="Arial" w:hAnsi="Arial" w:cs="Arial"/>
+          <w:lang w:val="en-US"/>
+        </w:rPr>
+        <w:t>ignatures.</w:t>
+      </w:r>
+      <w:r>
+        <w:rPr>
+          <w:rFonts w:ascii="Arial" w:hAnsi="Arial" w:cs="Arial"/>
+          <w:lang w:val="en-US"/>
+        </w:rPr>
+        <w:t xml:space="preserve"> </w:t>
+      </w:r>
+    </w:p>
+    <w:p>
+      <w:pPr>
+        <w:rPr>
+          <w:rFonts w:ascii="Arial" w:hAnsi="Arial" w:cs="Arial"/>
+          <w:lang w:val="en-US"/>
+        </w:rPr>
+      </w:pPr>
+      <w:r>
+        <w:rPr>
+          <w:rFonts w:ascii="Arial" w:hAnsi="Arial" w:cs="Arial"/>
+          <w:lang w:val="en-US"/>
+        </w:rPr>
+        <w:t>‘inferred.exposure.count.pdf’ and ‘inferred.exposure.proportion.pdf’ shows the activity of each signature in each sample. This exposure information was retrieved from ‘c</w:t>
+      </w:r>
+      <w:r>
+        <w:rPr>
+          <w:rFonts w:ascii="Arial" w:hAnsi="Arial" w:cs="Arial"/>
+          <w:lang w:val="en-US"/>
+        </w:rPr>
+        <w:t>omp</w:t>
+      </w:r>
+      <w:r>
+        <w:rPr>
+          <w:rFonts w:ascii="Arial" w:hAnsi="Arial" w:cs="Arial"/>
+          <w:lang w:val="en-US"/>
+        </w:rPr>
+        <w:t xml:space="preserve">_dp_counts’ matrix in each posterior sample. </w:t>
+      </w:r>
+      <w:r>
+        <w:rPr>
+          <w:rFonts w:ascii="Arial" w:hAnsi="Arial" w:cs="Arial"/>
+          <w:lang w:val="en-US"/>
+        </w:rPr>
+        <w:t xml:space="preserve">(the plots are made from inferred.exposures.csv’). </w:t>
+      </w:r>
+      <w:r>
+        <w:rPr>
+          <w:rFonts w:ascii="Arial" w:hAnsi="Arial" w:cs="Arial"/>
+          <w:lang w:val="en-US"/>
+        </w:rPr>
+        <w:t>We don’t think exposures (assignments) output from hdpx are very accurate, and we would recommend a separate step using other software to estimate assignments.</w:t>
+      </w:r>
+    </w:p>
+    <w:p>
+      <w:pPr>
+        <w:rPr>
+          <w:rFonts w:ascii="Arial" w:hAnsi="Arial" w:cs="Arial"/>
+          <w:lang w:val="en-US"/>
+        </w:rPr>
+      </w:pPr>
+      <w:r>
+        <w:rPr>
+          <w:rFonts w:ascii="Arial" w:hAnsi="Arial" w:cs="Arial"/>
+          <w:lang w:val="en-US"/>
+        </w:rPr>
+        <w:t xml:space="preserve">If ‘ground truth signatures’ are provided, there will be several plots and files generated for comparing extracted </w:t>
+      </w:r>
+      <w:r>
+        <w:rPr>
+          <w:rFonts w:ascii="Arial" w:hAnsi="Arial" w:cs="Arial"/>
+          <w:lang w:val="en-US"/>
+        </w:rPr>
+        <w:t>signatures with ground truth signatures.</w:t>
+      </w:r>
+    </w:p>
+    <w:p>
+      <w:pPr>
+        <w:rPr>
+          <w:rFonts w:ascii="Arial" w:hAnsi="Arial" w:cs="Arial"/>
+          <w:lang w:val="en-US"/>
+        </w:rPr>
+      </w:pPr>
+      <w:r>
+        <w:rPr>
+          <w:rFonts w:ascii="Arial" w:hAnsi="Arial" w:cs="Arial"/>
+          <w:lang w:val="en-US"/>
+        </w:rPr>
+        <w:t xml:space="preserve">mSigHdp generates </w:t>
+      </w:r>
+      <w:r>
+        <w:rPr>
+          <w:rFonts w:ascii="Arial" w:hAnsi="Arial" w:cs="Arial"/>
+          <w:lang w:val="en-US"/>
+        </w:rPr>
+        <w:t xml:space="preserve">diagnostic </w:t>
+      </w:r>
+      <w:r>
+        <w:rPr>
+          <w:rFonts w:ascii="Arial" w:hAnsi="Arial" w:cs="Arial"/>
+          <w:lang w:val="en-US"/>
+        </w:rPr>
+        <w:t xml:space="preserve">plots in the ‘Diagnostic_Plots’ folder. </w:t>
+      </w:r>
+    </w:p>
+    <w:p>
+      <w:pPr>
+        <w:rPr>
+          <w:rFonts w:ascii="Arial" w:hAnsi="Arial" w:cs="Arial"/>
+          <w:lang w:val="en-US"/>
+        </w:rPr>
+      </w:pPr>
+      <w:r>
+        <w:rPr>
+          <w:rFonts w:ascii="Arial" w:hAnsi="Arial" w:cs="Arial"/>
+          <w:lang w:val="en-US"/>
+        </w:rPr>
+        <w:lastRenderedPageBreak/>
+        <w:t>1.diagnostic.likelihood.pdf</w:t>
+      </w:r>
+      <w:r>
+        <w:rPr>
+          <w:rFonts w:ascii="Arial" w:hAnsi="Arial" w:cs="Arial"/>
+          <w:lang w:val="en-US"/>
+        </w:rPr>
+        <w:t xml:space="preserve">; </w:t>
+      </w:r>
+      <w:r>
+        <w:rPr>
+          <w:rFonts w:ascii="Arial" w:hAnsi="Arial" w:cs="Arial"/>
+          <w:lang w:val="en-US"/>
+        </w:rPr>
+        <w:t>2</w:t>
+      </w:r>
+      <w:r>
+        <w:rPr>
+          <w:rFonts w:ascii="Arial" w:hAnsi="Arial" w:cs="Arial"/>
+          <w:lang w:val="en-US"/>
+        </w:rPr>
+        <w:t>.diagnostic.signatures.pdf</w:t>
+      </w:r>
+      <w:r>
+        <w:rPr>
+          <w:rFonts w:ascii="Arial" w:hAnsi="Arial" w:cs="Arial"/>
+          <w:lang w:val="en-US"/>
+        </w:rPr>
+        <w:t xml:space="preserve">; </w:t>
+      </w:r>
+      <w:r>
+        <w:rPr>
+          <w:rFonts w:ascii="Arial" w:hAnsi="Arial" w:cs="Arial"/>
+          <w:lang w:val="en-US"/>
+        </w:rPr>
+        <w:t>3.</w:t>
+      </w:r>
+      <w:r>
+        <w:rPr>
+          <w:rFonts w:ascii="Arial" w:hAnsi="Arial" w:cs="Arial"/>
+          <w:lang w:val="en-US"/>
+        </w:rPr>
+        <w:t>diagnostics.data.assigned.pdf</w:t>
+      </w:r>
+      <w:r>
+        <w:rPr>
+          <w:rFonts w:ascii="Arial" w:hAnsi="Arial" w:cs="Arial"/>
+          <w:lang w:val="en-US"/>
+        </w:rPr>
+        <w:t>;</w:t>
+      </w:r>
+    </w:p>
+    <w:p>
+      <w:pPr>
+        <w:rPr>
+          <w:rFonts w:ascii="Arial" w:hAnsi="Arial" w:cs="Arial"/>
+          <w:lang w:val="en-US"/>
+        </w:rPr>
+      </w:pPr>
+      <w:r>
+        <w:rPr>
+          <w:rFonts w:ascii="Arial" w:hAnsi="Arial" w:cs="Arial"/>
+          <w:lang w:val="en-US"/>
+        </w:rPr>
+        <w:t xml:space="preserve">4.diagnostic.numcluster.pdf </w:t>
+      </w:r>
+    </w:p>
+    <w:p>
+      <w:pPr>
+        <w:rPr>
+          <w:rFonts w:ascii="Arial" w:hAnsi="Arial" w:cs="Arial"/>
+          <w:lang w:val="en-US"/>
+        </w:rPr>
+      </w:pPr>
+      <w:r>
+        <w:rPr>
+          <w:rFonts w:ascii="Arial" w:hAnsi="Arial" w:cs="Arial"/>
+          <w:lang w:val="en-US"/>
+        </w:rPr>
+        <w:t xml:space="preserve">The four plots above were inherited from Nicola Roberts’ hdp package. Please refer to the vignettes </w:t>
+      </w:r>
+      <w:r>
+        <w:rPr>
+          <w:rFonts w:ascii="Arial" w:hAnsi="Arial" w:cs="Arial"/>
+          <w:lang w:val="en-US"/>
+        </w:rPr>
+        <w:t xml:space="preserve">for </w:t>
+      </w:r>
+      <w:r>
+        <w:rPr>
+          <w:rFonts w:ascii="Arial" w:hAnsi="Arial" w:cs="Arial"/>
+          <w:lang w:val="en-US"/>
+        </w:rPr>
+        <w:t xml:space="preserve">the </w:t>
+      </w:r>
+      <w:r>
+        <w:rPr>
+          <w:rFonts w:ascii="Arial" w:hAnsi="Arial" w:cs="Arial"/>
+          <w:lang w:val="en-US"/>
+        </w:rPr>
+        <w:t xml:space="preserve">hdp </w:t>
+      </w:r>
+      <w:r>
+        <w:rPr>
+          <w:rFonts w:ascii="Arial" w:hAnsi="Arial" w:cs="Arial"/>
+          <w:lang w:val="en-US"/>
+        </w:rPr>
+        <w:t xml:space="preserve">package </w:t>
+      </w:r>
+      <w:r>
+        <w:rPr>
+          <w:rFonts w:ascii="Arial" w:hAnsi="Arial" w:cs="Arial"/>
+          <w:lang w:val="en-US"/>
+        </w:rPr>
+        <w:t>for details</w:t>
+      </w:r>
+    </w:p>
+    <w:p>
+      <w:pPr>
+        <w:rPr>
+          <w:rFonts w:ascii="Arial" w:hAnsi="Arial" w:cs="Arial"/>
+          <w:lang w:val="en-US"/>
+        </w:rPr>
+      </w:pPr>
+      <w:r>
+        <w:rPr>
+          <w:rFonts w:ascii="Arial" w:hAnsi="Arial" w:cs="Arial"/>
+          <w:lang w:val="en-US"/>
+        </w:rPr>
+        <w:t>5</w:t>
+      </w:r>
+      <w:r>
+        <w:rPr>
+          <w:rFonts w:ascii="Arial" w:hAnsi="Arial" w:cs="Arial"/>
+          <w:lang w:val="en-US"/>
+        </w:rPr>
+        <w:t xml:space="preserve">. ‘diagnostic.hdp.signature.exposure.each.sample.pdf’: For each hdp signature, this file plots the five tumors with highest exposure proportion of the signature. This is useful in </w:t>
+      </w:r>
+      <w:r>
+        <w:rPr>
+          <w:rFonts w:ascii="Arial" w:hAnsi="Arial" w:cs="Arial"/>
+          <w:lang w:val="en-US"/>
+        </w:rPr>
+        <w:t xml:space="preserve">understanding which tumors contribute to the signature extraction most and </w:t>
+      </w:r>
+      <w:r>
+        <w:rPr>
+          <w:rFonts w:ascii="Arial" w:hAnsi="Arial" w:cs="Arial"/>
+          <w:lang w:val="en-US"/>
+        </w:rPr>
+        <w:t>a preliminary decision on if a ‘potential hdp’ signature should be included.</w:t>
+      </w:r>
+    </w:p>
+    <w:p>
+      <w:pPr>
+        <w:rPr>
+          <w:rFonts w:ascii="Arial" w:hAnsi="Arial" w:cs="Arial"/>
+          <w:lang w:val="en-US"/>
+        </w:rPr>
+      </w:pPr>
+      <w:r>
+        <w:rPr>
+          <w:rFonts w:ascii="Arial" w:hAnsi="Arial" w:cs="Arial"/>
+          <w:lang w:val="en-US"/>
+        </w:rPr>
+        <w:t>6. ‘component.distribution.in.posterior.samples.pdf’: this plotting is still under development. Its purpose is to show that for each signature, the presence of raw clusters that contributing to this signature across the posterior chain. For example, some signatures are contributed by raw clusters from all posterior chains while some are only contributed by half of or one posterior chain.</w:t>
+      </w:r>
+    </w:p>
+    <w:p>
+      <w:pPr>
         <w:rPr>
           <w:rFonts w:ascii="Arial" w:hAnsi="Arial" w:cs="Arial"/>
           <w:b/>
           <w:bCs/>
           <w:lang w:val="en-US"/>
         </w:rPr>
+      </w:pPr>
+      <w:r>
+        <w:rPr>
+          <w:rFonts w:ascii="Arial" w:hAnsi="Arial" w:cs="Arial"/>
+          <w:b/>
+          <w:bCs/>
+          <w:lang w:val="en-US"/>
+        </w:rPr>
         <w:t>Background</w:t>
       </w:r>
     </w:p>
@@ -1004,21 +954,12 @@
           <w:lang w:val="en-US"/>
         </w:rPr>
       </w:pPr>
-      <w:proofErr w:type="gramStart"/>
-      <w:r>
-        <w:rPr>
-          <w:rFonts w:ascii="Arial" w:hAnsi="Arial" w:cs="Arial"/>
-          <w:lang w:val="en-US"/>
-        </w:rPr>
-        <w:t>mSigHdp::</w:t>
-      </w:r>
-      <w:proofErr w:type="gramEnd"/>
-      <w:r>
-        <w:rPr>
-          <w:rFonts w:ascii="Arial" w:hAnsi="Arial" w:cs="Arial"/>
-          <w:lang w:val="en-US"/>
-        </w:rPr>
-        <w:t>RunHdp</w:t>
+      <w:r>
+        <w:rPr>
+          <w:rFonts w:ascii="Arial" w:hAnsi="Arial" w:cs="Arial"/>
+          <w:lang w:val="en-US"/>
+        </w:rPr>
+        <w:t>mSigHdp::RunHdp</w:t>
       </w:r>
       <w:r>
         <w:rPr>
@@ -1168,11 +1109,10 @@
           <w:noProof/>
           <w:lang w:val="en-US"/>
         </w:rPr>
-        <w:lastRenderedPageBreak/>
         <w:drawing>
-          <wp:inline distT="0" distB="0" distL="0" distR="0" wp14:anchorId="27AD22BB" wp14:editId="05032E15">
-            <wp:extent cx="5731510" cy="5186528"/>
-            <wp:effectExtent l="0" t="0" r="2540" b="0"/>
+          <wp:inline distT="0" distB="0" distL="0" distR="0" wp14:anchorId="27AD22BB" wp14:editId="0645E936">
+            <wp:extent cx="4462962" cy="4038600"/>
+            <wp:effectExtent l="0" t="0" r="0" b="0"/>
             <wp:docPr id="225" name="Picture 225"/>
             <wp:cNvGraphicFramePr>
               <a:graphicFrameLocks xmlns:a="http://schemas.openxmlformats.org/drawingml/2006/main" noChangeAspect="1"/>
@@ -1187,7 +1127,7 @@
                     </pic:cNvPicPr>
                   </pic:nvPicPr>
                   <pic:blipFill rotWithShape="1">
-                    <a:blip r:embed="rId4">
+                    <a:blip r:embed="rId4" cstate="print">
                       <a:extLst>
                         <a:ext uri="{28A0092B-C50C-407E-A947-70E740481C1C}">
                           <a14:useLocalDpi xmlns:a14="http://schemas.microsoft.com/office/drawing/2010/main" val="0"/>
@@ -1200,7 +1140,7 @@
                   <pic:spPr bwMode="auto">
                     <a:xfrm>
                       <a:off x="0" y="0"/>
-                      <a:ext cx="5731510" cy="5186528"/>
+                      <a:ext cx="4493439" cy="4066179"/>
                     </a:xfrm>
                     <a:prstGeom prst="rect">
                       <a:avLst/>
@@ -1277,7 +1217,14 @@
           <w:rFonts w:ascii="Arial" w:hAnsi="Arial" w:cs="Arial"/>
           <w:lang w:val="en-US"/>
         </w:rPr>
-        <w:t xml:space="preserve"> in each chain</w:t>
+        <w:t xml:space="preserve"> in each </w:t>
+      </w:r>
+      <w:r>
+        <w:rPr>
+          <w:rFonts w:ascii="Arial" w:hAnsi="Arial" w:cs="Arial"/>
+          <w:lang w:val="en-US"/>
+        </w:rPr>
+        <w:t>posterior sample</w:t>
       </w:r>
       <w:r>
         <w:rPr>
@@ -1376,23 +1323,7 @@
           <w:rFonts w:ascii="Arial" w:hAnsi="Arial" w:cs="Arial"/>
           <w:lang w:val="en-US"/>
         </w:rPr>
-        <w:t xml:space="preserve"> however, can be changed according to </w:t>
-      </w:r>
-      <w:proofErr w:type="gramStart"/>
-      <w:r>
-        <w:rPr>
-          <w:rFonts w:ascii="Arial" w:hAnsi="Arial" w:cs="Arial"/>
-          <w:lang w:val="en-US"/>
-        </w:rPr>
-        <w:t>prior-knowledge</w:t>
-      </w:r>
-      <w:proofErr w:type="gramEnd"/>
-      <w:r>
-        <w:rPr>
-          <w:rFonts w:ascii="Arial" w:hAnsi="Arial" w:cs="Arial"/>
-          <w:lang w:val="en-US"/>
-        </w:rPr>
-        <w:t xml:space="preserve"> of the dataset. For example, if it is known that there is a </w:t>
+        <w:t xml:space="preserve"> however, can be changed according to prior-knowledge of the dataset. For example, if it is known that there is a </w:t>
       </w:r>
       <w:r>
         <w:rPr>
@@ -1422,121 +1353,6 @@
         </w:rPr>
         <w:t xml:space="preserve"> dataset, confidence or noise level can be set to a lower value.</w:t>
       </w:r>
-    </w:p>
-    <w:p>
-      <w:pPr>
-        <w:rPr>
-          <w:rFonts w:ascii="Arial" w:hAnsi="Arial" w:cs="Arial"/>
-          <w:lang w:val="en-US"/>
-        </w:rPr>
-      </w:pPr>
-    </w:p>
-    <w:p>
-      <w:pPr>
-        <w:rPr>
-          <w:rFonts w:ascii="Arial" w:hAnsi="Arial" w:cs="Arial"/>
-          <w:lang w:val="en-US"/>
-        </w:rPr>
-      </w:pPr>
-      <w:r>
-        <w:rPr>
-          <w:rFonts w:ascii="Arial" w:hAnsi="Arial" w:cs="Arial"/>
-          <w:lang w:val="en-US"/>
-        </w:rPr>
-        <w:lastRenderedPageBreak/>
-        <w:t xml:space="preserve">The template to run </w:t>
-      </w:r>
-      <w:proofErr w:type="spellStart"/>
-      <w:r>
-        <w:rPr>
-          <w:rFonts w:ascii="Arial" w:hAnsi="Arial" w:cs="Arial"/>
-          <w:lang w:val="en-US"/>
-        </w:rPr>
-        <w:t>NewRunHdpParallel</w:t>
-      </w:r>
-      <w:proofErr w:type="spellEnd"/>
-      <w:r>
-        <w:rPr>
-          <w:rFonts w:ascii="Arial" w:hAnsi="Arial" w:cs="Arial"/>
-          <w:lang w:val="en-US"/>
-        </w:rPr>
-        <w:t xml:space="preserve"> was attached </w:t>
-      </w:r>
-      <w:r>
-        <w:rPr>
-          <w:rFonts w:ascii="Arial" w:hAnsi="Arial" w:cs="Arial"/>
-          <w:lang w:val="en-US"/>
-        </w:rPr>
-        <w:t>in a separate file</w:t>
-      </w:r>
-      <w:r>
-        <w:rPr>
-          <w:rFonts w:ascii="Arial" w:hAnsi="Arial" w:cs="Arial"/>
-          <w:lang w:val="en-US"/>
-        </w:rPr>
-        <w:t>.</w:t>
-      </w:r>
-      <w:r>
-        <w:rPr>
-          <w:rFonts w:ascii="Arial" w:hAnsi="Arial" w:cs="Arial"/>
-          <w:lang w:val="en-US"/>
-        </w:rPr>
-        <w:t xml:space="preserve"> The example dataset was provided in ‘mSigHdp/tests/’.</w:t>
-      </w:r>
-    </w:p>
-    <w:p>
-      <w:pPr>
-        <w:rPr>
-          <w:rFonts w:ascii="Arial" w:hAnsi="Arial" w:cs="Arial"/>
-          <w:lang w:val="en-US"/>
-        </w:rPr>
-      </w:pPr>
-      <w:r>
-        <w:rPr>
-          <w:rFonts w:ascii="Arial" w:hAnsi="Arial" w:cs="Arial"/>
-          <w:b/>
-          <w:bCs/>
-          <w:lang w:val="en-US"/>
-        </w:rPr>
-        <w:t>Important</w:t>
-      </w:r>
-      <w:r>
-        <w:rPr>
-          <w:rFonts w:ascii="Arial" w:hAnsi="Arial" w:cs="Arial"/>
-          <w:lang w:val="en-US"/>
-        </w:rPr>
-        <w:t>: hdpx</w:t>
-      </w:r>
-      <w:r>
-        <w:rPr>
-          <w:rFonts w:ascii="Arial" w:hAnsi="Arial" w:cs="Arial"/>
-          <w:lang w:val="en-US"/>
-        </w:rPr>
-        <w:t>/mSigHdp</w:t>
-      </w:r>
-      <w:r>
-        <w:rPr>
-          <w:rFonts w:ascii="Arial" w:hAnsi="Arial" w:cs="Arial"/>
-          <w:lang w:val="en-US"/>
-        </w:rPr>
-        <w:t xml:space="preserve"> has only been tested on Linux. Not recommended to run it on MS Windows.</w:t>
-      </w:r>
-    </w:p>
-    <w:p>
-      <w:pPr>
-        <w:rPr>
-          <w:rFonts w:ascii="Arial" w:hAnsi="Arial" w:cs="Arial"/>
-          <w:lang w:val="en-US"/>
-        </w:rPr>
-      </w:pPr>
-    </w:p>
-    <w:p>
-      <w:pPr>
-        <w:rPr>
-          <w:rFonts w:ascii="Arial" w:hAnsi="Arial" w:cs="Arial"/>
-          <w:lang w:val="en-US"/>
-        </w:rPr>
-      </w:pPr>
     </w:p>
     <w:p>
       <w:pPr>
@@ -2000,6 +1816,61 @@
     <w:semiHidden/>
     <w:rsid w:val="00600047"/>
   </w:style>
+  <w:style w:type="paragraph" w:styleId="HTMLPreformatted">
+    <w:name w:val="HTML Preformatted"/>
+    <w:basedOn w:val="Normal"/>
+    <w:link w:val="HTMLPreformattedChar"/>
+    <w:uiPriority w:val="99"/>
+    <w:semiHidden/>
+    <w:unhideWhenUsed/>
+    <w:rsid w:val="00FD08BF"/>
+    <w:pPr>
+      <w:tabs>
+        <w:tab w:val="left" w:pos="916"/>
+        <w:tab w:val="left" w:pos="1832"/>
+        <w:tab w:val="left" w:pos="2748"/>
+        <w:tab w:val="left" w:pos="3664"/>
+        <w:tab w:val="left" w:pos="4580"/>
+        <w:tab w:val="left" w:pos="5496"/>
+        <w:tab w:val="left" w:pos="6412"/>
+        <w:tab w:val="left" w:pos="7328"/>
+        <w:tab w:val="left" w:pos="8244"/>
+        <w:tab w:val="left" w:pos="9160"/>
+        <w:tab w:val="left" w:pos="10076"/>
+        <w:tab w:val="left" w:pos="10992"/>
+        <w:tab w:val="left" w:pos="11908"/>
+        <w:tab w:val="left" w:pos="12824"/>
+        <w:tab w:val="left" w:pos="13740"/>
+        <w:tab w:val="left" w:pos="14656"/>
+      </w:tabs>
+      <w:spacing w:after="0" w:line="240" w:lineRule="auto"/>
+    </w:pPr>
+    <w:rPr>
+      <w:rFonts w:ascii="Courier New" w:eastAsia="Times New Roman" w:hAnsi="Courier New" w:cs="Courier New"/>
+      <w:sz w:val="20"/>
+      <w:szCs w:val="20"/>
+      <w:lang w:val="en-US"/>
+    </w:rPr>
+  </w:style>
+  <w:style w:type="character" w:customStyle="1" w:styleId="HTMLPreformattedChar">
+    <w:name w:val="HTML Preformatted Char"/>
+    <w:basedOn w:val="DefaultParagraphFont"/>
+    <w:link w:val="HTMLPreformatted"/>
+    <w:uiPriority w:val="99"/>
+    <w:semiHidden/>
+    <w:rsid w:val="00FD08BF"/>
+    <w:rPr>
+      <w:rFonts w:ascii="Courier New" w:eastAsia="Times New Roman" w:hAnsi="Courier New" w:cs="Courier New"/>
+      <w:sz w:val="20"/>
+      <w:szCs w:val="20"/>
+      <w:lang w:val="en-US"/>
+    </w:rPr>
+  </w:style>
+  <w:style w:type="character" w:customStyle="1" w:styleId="ggboefpdpvb">
+    <w:name w:val="ggboefpdpvb"/>
+    <w:basedOn w:val="DefaultParagraphFont"/>
+    <w:rsid w:val="00FD08BF"/>
+  </w:style>
 </w:styles>
 </file>
 

</xml_diff>